<commit_message>
Pasos creación RecyclerView con Adapter (actualizado)
</commit_message>
<xml_diff>
--- a/DI/Tema3/Pasos creacion RecyclerView con Adapter.docx
+++ b/DI/Tema3/Pasos creacion RecyclerView con Adapter.docx
@@ -48,7 +48,51 @@
           <w:szCs w:val="28"/>
           <w:lang w:val="es-ES"/>
         </w:rPr>
-        <w:t>Añadir un &lt;</w:t>
+        <w:t xml:space="preserve">Añadimos el </w:t>
+      </w:r>
+      <w:proofErr w:type="spellStart"/>
+      <w:r>
+        <w:rPr>
+          <w:sz w:val="28"/>
+          <w:szCs w:val="28"/>
+          <w:lang w:val="es-ES"/>
+        </w:rPr>
+        <w:t>Fragment</w:t>
+      </w:r>
+      <w:proofErr w:type="spellEnd"/>
+      <w:r>
+        <w:rPr>
+          <w:sz w:val="28"/>
+          <w:szCs w:val="28"/>
+          <w:lang w:val="es-ES"/>
+        </w:rPr>
+        <w:t xml:space="preserve"> en el XML del </w:t>
+      </w:r>
+      <w:proofErr w:type="spellStart"/>
+      <w:r>
+        <w:rPr>
+          <w:sz w:val="28"/>
+          <w:szCs w:val="28"/>
+          <w:lang w:val="es-ES"/>
+        </w:rPr>
+        <w:t>activity</w:t>
+      </w:r>
+      <w:proofErr w:type="spellEnd"/>
+      <w:r>
+        <w:rPr>
+          <w:sz w:val="28"/>
+          <w:szCs w:val="28"/>
+          <w:lang w:val="es-ES"/>
+        </w:rPr>
+        <w:t>. Si es un fragmento dinámico, añadimos</w:t>
+      </w:r>
+      <w:r>
+        <w:rPr>
+          <w:sz w:val="28"/>
+          <w:szCs w:val="28"/>
+          <w:lang w:val="es-ES"/>
+        </w:rPr>
+        <w:t xml:space="preserve"> un &lt;</w:t>
       </w:r>
       <w:proofErr w:type="spellStart"/>
       <w:r>
@@ -66,7 +110,7 @@
           <w:szCs w:val="28"/>
           <w:lang w:val="es-ES"/>
         </w:rPr>
-        <w:t>&gt; en el activity.xml con id=”</w:t>
+        <w:t>&gt; con id=”</w:t>
       </w:r>
       <w:proofErr w:type="spellStart"/>
       <w:r>
@@ -94,6 +138,87 @@
           <w:lang w:val="es-ES"/>
         </w:rPr>
         <w:t>padding</w:t>
+      </w:r>
+      <w:proofErr w:type="spellEnd"/>
+      <w:r>
+        <w:rPr>
+          <w:sz w:val="28"/>
+          <w:szCs w:val="28"/>
+          <w:lang w:val="es-ES"/>
+        </w:rPr>
+        <w:t>.</w:t>
+      </w:r>
+      <w:r>
+        <w:rPr>
+          <w:sz w:val="28"/>
+          <w:szCs w:val="28"/>
+          <w:lang w:val="es-ES"/>
+        </w:rPr>
+        <w:br/>
+        <w:t>Si es un fragmento estático, este paso lo haremos tras el paso 3, puesto que debemos arrastrarlo desde la pestaña ‘</w:t>
+      </w:r>
+      <w:proofErr w:type="spellStart"/>
+      <w:r>
+        <w:rPr>
+          <w:sz w:val="28"/>
+          <w:szCs w:val="28"/>
+          <w:lang w:val="es-ES"/>
+        </w:rPr>
+        <w:t>Design</w:t>
+      </w:r>
+      <w:proofErr w:type="spellEnd"/>
+      <w:r>
+        <w:rPr>
+          <w:sz w:val="28"/>
+          <w:szCs w:val="28"/>
+          <w:lang w:val="es-ES"/>
+        </w:rPr>
+        <w:t>’ un &lt;</w:t>
+      </w:r>
+      <w:proofErr w:type="spellStart"/>
+      <w:r>
+        <w:rPr>
+          <w:sz w:val="28"/>
+          <w:szCs w:val="28"/>
+          <w:lang w:val="es-ES"/>
+        </w:rPr>
+        <w:t>fragment</w:t>
+      </w:r>
+      <w:proofErr w:type="spellEnd"/>
+      <w:r>
+        <w:rPr>
+          <w:sz w:val="28"/>
+          <w:szCs w:val="28"/>
+          <w:lang w:val="es-ES"/>
+        </w:rPr>
+        <w:t xml:space="preserve">&gt;, y nos pedirá de qué tipo es el </w:t>
+      </w:r>
+      <w:proofErr w:type="spellStart"/>
+      <w:r>
+        <w:rPr>
+          <w:sz w:val="28"/>
+          <w:szCs w:val="28"/>
+          <w:lang w:val="es-ES"/>
+        </w:rPr>
+        <w:t>Fragment</w:t>
+      </w:r>
+      <w:proofErr w:type="spellEnd"/>
+      <w:r>
+        <w:rPr>
+          <w:sz w:val="28"/>
+          <w:szCs w:val="28"/>
+          <w:lang w:val="es-ES"/>
+        </w:rPr>
+        <w:t xml:space="preserve">, y eso sólo se puede seleccionar si ya hemos creado previamente el </w:t>
+      </w:r>
+      <w:proofErr w:type="spellStart"/>
+      <w:r>
+        <w:rPr>
+          <w:sz w:val="28"/>
+          <w:szCs w:val="28"/>
+          <w:lang w:val="es-ES"/>
+        </w:rPr>
+        <w:t>Fragment</w:t>
       </w:r>
       <w:proofErr w:type="spellEnd"/>
       <w:r>
@@ -132,6 +257,14 @@
           <w:szCs w:val="28"/>
           <w:lang w:val="es-ES"/>
         </w:rPr>
+        <w:t>:</w:t>
+      </w:r>
+      <w:r>
+        <w:rPr>
+          <w:sz w:val="28"/>
+          <w:szCs w:val="28"/>
+          <w:lang w:val="es-ES"/>
+        </w:rPr>
         <w:br/>
         <w:t>-</w:t>
       </w:r>
@@ -1039,7 +1172,42 @@
           <w:szCs w:val="28"/>
           <w:lang w:val="es-ES"/>
         </w:rPr>
-        <w:t xml:space="preserve"> y sustituirlos por la clase POJO, que creamos en este mismo momento (se puede utilizar la bombilla roja para crear rápidamente, pero NO dar cuerpo al POJO aún). Borramos los </w:t>
+        <w:t xml:space="preserve"> y sustituirlos </w:t>
+      </w:r>
+      <w:r>
+        <w:rPr>
+          <w:sz w:val="28"/>
+          <w:szCs w:val="28"/>
+          <w:lang w:val="es-ES"/>
+        </w:rPr>
+        <w:lastRenderedPageBreak/>
+        <w:t>por la clase POJO, que</w:t>
+      </w:r>
+      <w:r>
+        <w:rPr>
+          <w:sz w:val="28"/>
+          <w:szCs w:val="28"/>
+          <w:lang w:val="es-ES"/>
+        </w:rPr>
+        <w:t xml:space="preserve"> vamos a crear</w:t>
+      </w:r>
+      <w:r>
+        <w:rPr>
+          <w:sz w:val="28"/>
+          <w:szCs w:val="28"/>
+          <w:lang w:val="es-ES"/>
+        </w:rPr>
+        <w:t xml:space="preserve"> en este mismo </w:t>
+      </w:r>
+      <w:bookmarkStart w:id="0" w:name="_GoBack"/>
+      <w:bookmarkEnd w:id="0"/>
+      <w:r>
+        <w:rPr>
+          <w:sz w:val="28"/>
+          <w:szCs w:val="28"/>
+          <w:lang w:val="es-ES"/>
+        </w:rPr>
+        <w:t xml:space="preserve">momento (se puede utilizar la bombilla roja para crear rápidamente, pero NO dar cuerpo al POJO aún). Borramos los </w:t>
       </w:r>
       <w:proofErr w:type="spellStart"/>
       <w:r>
@@ -1093,7 +1261,41 @@
           <w:szCs w:val="28"/>
           <w:lang w:val="es-ES"/>
         </w:rPr>
-        <w:t xml:space="preserve"> de la interfaz, ya se borrará después.</w:t>
+        <w:t xml:space="preserve"> de la interfaz</w:t>
+      </w:r>
+      <w:r>
+        <w:rPr>
+          <w:sz w:val="28"/>
+          <w:szCs w:val="28"/>
+          <w:lang w:val="es-ES"/>
+        </w:rPr>
+        <w:t xml:space="preserve"> al final del </w:t>
+      </w:r>
+      <w:proofErr w:type="spellStart"/>
+      <w:r>
+        <w:rPr>
+          <w:sz w:val="28"/>
+          <w:szCs w:val="28"/>
+          <w:lang w:val="es-ES"/>
+        </w:rPr>
+        <w:t>Fragment</w:t>
+      </w:r>
+      <w:proofErr w:type="spellEnd"/>
+      <w:r>
+        <w:rPr>
+          <w:sz w:val="28"/>
+          <w:szCs w:val="28"/>
+          <w:lang w:val="es-ES"/>
+        </w:rPr>
+        <w:t xml:space="preserve">, </w:t>
+      </w:r>
+      <w:r>
+        <w:rPr>
+          <w:sz w:val="28"/>
+          <w:szCs w:val="28"/>
+          <w:lang w:val="es-ES"/>
+        </w:rPr>
+        <w:t>puesto que esta interfaz se borrará después para crear la nuestra en una clase aparte.</w:t>
       </w:r>
     </w:p>
     <w:p>
@@ -1118,7 +1320,6 @@
           <w:u w:val="single"/>
           <w:lang w:val="es-ES"/>
         </w:rPr>
-        <w:lastRenderedPageBreak/>
         <w:t>Adapter</w:t>
       </w:r>
       <w:proofErr w:type="spellEnd"/>
@@ -1280,6 +1481,20 @@
           <w:lang w:val="es-ES"/>
         </w:rPr>
       </w:pPr>
+    </w:p>
+    <w:p>
+      <w:pPr>
+        <w:pStyle w:val="Prrafodelista"/>
+        <w:numPr>
+          <w:ilvl w:val="1"/>
+          <w:numId w:val="4"/>
+        </w:numPr>
+        <w:rPr>
+          <w:sz w:val="28"/>
+          <w:szCs w:val="28"/>
+          <w:lang w:val="es-ES"/>
+        </w:rPr>
+      </w:pPr>
       <w:r>
         <w:rPr>
           <w:b/>
@@ -1346,7 +1561,15 @@
           <w:szCs w:val="28"/>
           <w:lang w:val="es-ES"/>
         </w:rPr>
-        <w:t>. Se llamará ‘</w:t>
+        <w:t>. Se llamar</w:t>
+      </w:r>
+      <w:r>
+        <w:rPr>
+          <w:sz w:val="28"/>
+          <w:szCs w:val="28"/>
+          <w:lang w:val="es-ES"/>
+        </w:rPr>
+        <w:t>á ‘</w:t>
       </w:r>
       <w:proofErr w:type="spellStart"/>
       <w:r>
@@ -1364,7 +1587,33 @@
           <w:szCs w:val="28"/>
           <w:lang w:val="es-ES"/>
         </w:rPr>
-        <w:t>’, donde en Pojo escribiremos el nombre de nuestra clase Pojo.</w:t>
+        <w:t xml:space="preserve">’, donde </w:t>
+      </w:r>
+      <w:proofErr w:type="spellStart"/>
+      <w:r>
+        <w:rPr>
+          <w:sz w:val="28"/>
+          <w:szCs w:val="28"/>
+          <w:lang w:val="es-ES"/>
+        </w:rPr>
+        <w:t>sustituímos</w:t>
+      </w:r>
+      <w:proofErr w:type="spellEnd"/>
+      <w:r>
+        <w:rPr>
+          <w:sz w:val="28"/>
+          <w:szCs w:val="28"/>
+          <w:lang w:val="es-ES"/>
+        </w:rPr>
+        <w:t xml:space="preserve"> la palabra ‘Pojo’ por el</w:t>
+      </w:r>
+      <w:r>
+        <w:rPr>
+          <w:sz w:val="28"/>
+          <w:szCs w:val="28"/>
+          <w:lang w:val="es-ES"/>
+        </w:rPr>
+        <w:t xml:space="preserve"> nombre de nuestra clase Pojo.</w:t>
       </w:r>
       <w:r>
         <w:rPr>
@@ -1714,7 +1963,16 @@
           <w:szCs w:val="28"/>
           <w:lang w:val="es-ES"/>
         </w:rPr>
-        <w:t xml:space="preserve"> Eliminamos la interfaz que está creada al final de la clase, ya que ya tenemos la nuestra creada. Borrar el comentario </w:t>
+        <w:t xml:space="preserve"> Eliminamos la interfaz que está creada al final de la clase, ya que ya tenemos la nuestra creada. </w:t>
+      </w:r>
+      <w:r>
+        <w:rPr>
+          <w:sz w:val="28"/>
+          <w:szCs w:val="28"/>
+          <w:lang w:val="es-ES"/>
+        </w:rPr>
+        <w:lastRenderedPageBreak/>
+        <w:t xml:space="preserve">Borrar el comentario </w:t>
       </w:r>
       <w:proofErr w:type="spellStart"/>
       <w:r>
@@ -1850,6 +2108,14 @@
         </w:rPr>
         <w:t>layout.fragment_ite</w:t>
       </w:r>
+      <w:r>
+        <w:rPr>
+          <w:sz w:val="28"/>
+          <w:szCs w:val="28"/>
+          <w:lang w:val="es-ES"/>
+        </w:rPr>
+        <w:t>m</w:t>
+      </w:r>
       <w:proofErr w:type="spellEnd"/>
       <w:r>
         <w:rPr>
@@ -1875,17 +2141,7 @@
           <w:szCs w:val="28"/>
           <w:lang w:val="es-ES"/>
         </w:rPr>
-        <w:t xml:space="preserve"> que creamos en el asistente para pintar los elemento</w:t>
-      </w:r>
-      <w:bookmarkStart w:id="0" w:name="_GoBack"/>
-      <w:bookmarkEnd w:id="0"/>
-      <w:r>
-        <w:rPr>
-          <w:sz w:val="28"/>
-          <w:szCs w:val="28"/>
-          <w:lang w:val="es-ES"/>
-        </w:rPr>
-        <w:t>s (el que le pusimos _</w:t>
+        <w:t xml:space="preserve"> que creamos en el asistente para pintar los elementos (el que le pusimos _</w:t>
       </w:r>
       <w:proofErr w:type="spellStart"/>
       <w:r>
@@ -1919,7 +2175,6 @@
           <w:szCs w:val="28"/>
           <w:lang w:val="es-ES"/>
         </w:rPr>
-        <w:lastRenderedPageBreak/>
         <w:br/>
         <w:t xml:space="preserve">En este punto, vamos a diseñar el </w:t>
       </w:r>
@@ -2614,6 +2869,7 @@
           <w:szCs w:val="28"/>
           <w:lang w:val="es-ES"/>
         </w:rPr>
+        <w:lastRenderedPageBreak/>
         <w:br/>
         <w:t xml:space="preserve">En el caso del ejercicio de la NASA, se hará en un </w:t>
       </w:r>
@@ -2762,7 +3018,6 @@
           <w:szCs w:val="28"/>
           <w:lang w:val="es-ES"/>
         </w:rPr>
-        <w:lastRenderedPageBreak/>
         <w:t>@</w:t>
       </w:r>
       <w:proofErr w:type="spellStart"/>
@@ -2934,6 +3189,14 @@
           <w:lang w:val="es-ES"/>
         </w:rPr>
         <w:t>. Son los que están como atributos de la etiqueta padre.</w:t>
+      </w:r>
+      <w:r>
+        <w:rPr>
+          <w:sz w:val="28"/>
+          <w:szCs w:val="28"/>
+          <w:lang w:val="es-ES"/>
+        </w:rPr>
+        <w:t xml:space="preserve"> </w:t>
       </w:r>
     </w:p>
     <w:sectPr>
@@ -3440,6 +3703,7 @@
     <w:lsdException w:name="HTML Sample" w:semiHidden="1" w:unhideWhenUsed="1"/>
     <w:lsdException w:name="HTML Typewriter" w:semiHidden="1" w:unhideWhenUsed="1"/>
     <w:lsdException w:name="HTML Variable" w:semiHidden="1" w:unhideWhenUsed="1"/>
+    <w:lsdException w:name="Normal Table" w:semiHidden="1" w:unhideWhenUsed="1"/>
     <w:lsdException w:name="annotation subject" w:semiHidden="1" w:unhideWhenUsed="1"/>
     <w:lsdException w:name="No List" w:semiHidden="1" w:unhideWhenUsed="1"/>
     <w:lsdException w:name="Outline List 1" w:semiHidden="1" w:unhideWhenUsed="1"/>
@@ -3484,6 +3748,7 @@
     <w:lsdException w:name="Table Professional" w:semiHidden="1" w:unhideWhenUsed="1"/>
     <w:lsdException w:name="Table Subtle 1" w:semiHidden="1" w:unhideWhenUsed="1"/>
     <w:lsdException w:name="Table Subtle 2" w:semiHidden="1" w:unhideWhenUsed="1"/>
+    <w:lsdException w:name="Table Web 1" w:semiHidden="1" w:unhideWhenUsed="1"/>
     <w:lsdException w:name="Table Web 2" w:semiHidden="1" w:unhideWhenUsed="1"/>
     <w:lsdException w:name="Table Web 3" w:semiHidden="1" w:unhideWhenUsed="1"/>
     <w:lsdException w:name="Balloon Text" w:semiHidden="1" w:unhideWhenUsed="1"/>

</xml_diff>